<commit_message>
added the svn .dmp file
</commit_message>
<xml_diff>
--- a/CACTUS_Windows_Instructions.docx
+++ b/CACTUS_Windows_Instructions.docx
@@ -53,13 +53,7 @@
         <w:t>8</w:t>
       </w:r>
       <w:r>
-        <w:t>.</w:t>
-      </w:r>
-      <w:r>
-        <w:t>b</w:t>
-      </w:r>
-      <w:r>
-        <w:t>.</w:t>
+        <w:t>.b.</w:t>
       </w:r>
     </w:p>
     <w:p>
@@ -84,28 +78,13 @@
         </w:numPr>
       </w:pPr>
       <w:r>
-        <w:t xml:space="preserve">Run CACTUS from the Cygwin terminal. For this option skip step </w:t>
-      </w:r>
-      <w:r>
-        <w:t>5</w:t>
-      </w:r>
-      <w:r>
-        <w:t xml:space="preserve"> and </w:t>
+        <w:t xml:space="preserve">Run CACTUS from the Cygwin terminal. For this option skip step 5 and </w:t>
       </w:r>
       <w:r>
         <w:t>8</w:t>
       </w:r>
       <w:r>
-        <w:t>.</w:t>
-      </w:r>
-      <w:r>
-        <w:t>a</w:t>
-      </w:r>
-      <w:r>
-        <w:t>.</w:t>
-      </w:r>
-      <w:r>
-        <w:t xml:space="preserve"> </w:t>
+        <w:t xml:space="preserve">.a. </w:t>
       </w:r>
     </w:p>
     <w:p/>
@@ -1865,55 +1844,55 @@
         </w:rPr>
         <w:t>Non-existent yet</w:t>
       </w:r>
+      <w:r>
+        <w:rPr>
+          <w:color w:val="FF0000"/>
+        </w:rPr>
+        <w:t>)</w:t>
+      </w:r>
+    </w:p>
+    <w:p>
+      <w:pPr>
+        <w:pStyle w:val="ListParagraph"/>
+      </w:pPr>
+    </w:p>
+    <w:p>
+      <w:pPr>
+        <w:pStyle w:val="ListParagraph"/>
+      </w:pPr>
+    </w:p>
+    <w:p>
+      <w:pPr>
+        <w:pStyle w:val="ListParagraph"/>
+      </w:pPr>
+    </w:p>
+    <w:p>
+      <w:pPr>
+        <w:pStyle w:val="ListParagraph"/>
+        <w:rPr>
+          <w:rFonts w:cs="Lucida Console"/>
+        </w:rPr>
+      </w:pPr>
+      <w:r>
+        <w:rPr>
+          <w:rFonts w:cs="Lucida Console"/>
+        </w:rPr>
+        <w:t xml:space="preserve">CONGRATULATIONS! You have successfully installed CACTUS </w:t>
+      </w:r>
+      <w:r>
+        <w:rPr>
+          <w:rFonts w:cs="Lucida Console"/>
+        </w:rPr>
+        <w:t>and DAKOTA on</w:t>
+      </w:r>
+      <w:r>
+        <w:rPr>
+          <w:rFonts w:cs="Lucida Console"/>
+        </w:rPr>
+        <w:t xml:space="preserve"> Windows.</w:t>
+      </w:r>
       <w:bookmarkStart w:id="0" w:name="_GoBack"/>
       <w:bookmarkEnd w:id="0"/>
-      <w:r>
-        <w:rPr>
-          <w:color w:val="FF0000"/>
-        </w:rPr>
-        <w:t>)</w:t>
-      </w:r>
-    </w:p>
-    <w:p>
-      <w:pPr>
-        <w:pStyle w:val="ListParagraph"/>
-      </w:pPr>
-    </w:p>
-    <w:p>
-      <w:pPr>
-        <w:pStyle w:val="ListParagraph"/>
-      </w:pPr>
-    </w:p>
-    <w:p>
-      <w:pPr>
-        <w:pStyle w:val="ListParagraph"/>
-      </w:pPr>
-    </w:p>
-    <w:p>
-      <w:pPr>
-        <w:pStyle w:val="ListParagraph"/>
-        <w:rPr>
-          <w:rFonts w:cs="Lucida Console"/>
-        </w:rPr>
-      </w:pPr>
-      <w:r>
-        <w:rPr>
-          <w:rFonts w:cs="Lucida Console"/>
-        </w:rPr>
-        <w:t xml:space="preserve">CONGRATULATIONS! You have successfully installed CACTUS </w:t>
-      </w:r>
-      <w:r>
-        <w:rPr>
-          <w:rFonts w:cs="Lucida Console"/>
-        </w:rPr>
-        <w:t>and DAKOTA on</w:t>
-      </w:r>
-      <w:r>
-        <w:rPr>
-          <w:rFonts w:cs="Lucida Console"/>
-        </w:rPr>
-        <w:t xml:space="preserve"> Windows. :)</w:t>
-      </w:r>
     </w:p>
     <w:p>
       <w:pPr>

</xml_diff>